<commit_message>
Fixed master track name.
</commit_message>
<xml_diff>
--- a/resources/resume/Curriculum_Vitae_Willem_Meijer_ENG.docx
+++ b/resources/resume/Curriculum_Vitae_Willem_Meijer_ENG.docx
@@ -795,13 +795,13 @@
                             <w:r>
                               <w:t>Track: Software Engineering</w:t>
                             </w:r>
-                          </w:p>
-                          <w:p>
-                            <w:r>
-                              <w:t xml:space="preserve">Period: </w:t>
-                            </w:r>
-                            <w:r>
-                              <w:t xml:space="preserve">09-2020 </w:t>
+                            <w:r>
+                              <w:t xml:space="preserve"> and Distributed Systems</w:t>
+                            </w:r>
+                          </w:p>
+                          <w:p>
+                            <w:r>
+                              <w:t xml:space="preserve">Period: 09-2020 </w:t>
                             </w:r>
                             <w:r>
                               <w:t>–</w:t>
@@ -944,13 +944,13 @@
                       <w:r>
                         <w:t>Track: Software Engineering</w:t>
                       </w:r>
-                    </w:p>
-                    <w:p>
-                      <w:r>
-                        <w:t xml:space="preserve">Period: </w:t>
-                      </w:r>
-                      <w:r>
-                        <w:t xml:space="preserve">09-2020 </w:t>
+                      <w:r>
+                        <w:t xml:space="preserve"> and Distributed Systems</w:t>
+                      </w:r>
+                    </w:p>
+                    <w:p>
+                      <w:r>
+                        <w:t xml:space="preserve">Period: 09-2020 </w:t>
                       </w:r>
                       <w:r>
                         <w:t>–</w:t>
@@ -2186,7 +2186,7 @@
 </file>
 
 <file path=customXml/itemProps1.xml><?xml version="1.0" encoding="utf-8"?>
-<ds:datastoreItem xmlns:ds="http://schemas.openxmlformats.org/officeDocument/2006/customXml" ds:itemID="{CC17CCF2-15F8-4B45-80B8-AAA6955AB7D1}">
+<ds:datastoreItem xmlns:ds="http://schemas.openxmlformats.org/officeDocument/2006/customXml" ds:itemID="{458327EC-3F31-4738-85BC-F90BD5C400A3}">
   <ds:schemaRefs>
     <ds:schemaRef ds:uri="http://schemas.openxmlformats.org/officeDocument/2006/bibliography"/>
   </ds:schemaRefs>

</xml_diff>